<commit_message>
adding the new files
</commit_message>
<xml_diff>
--- a/JavaDocs.docx
+++ b/JavaDocs.docx
@@ -2165,6 +2165,197 @@
     </w:p>
     <w:p>
       <w:pPr>
+        <w:pStyle w:val="Heading1"/>
+        <w:shd w:val="clear" w:color="auto" w:fill="FFFFFF"/>
+        <w:spacing w:before="210" w:after="150"/>
+        <w:rPr>
+          <w:rFonts w:ascii="Helvetica" w:hAnsi="Helvetica" w:cs="Helvetica"/>
+          <w:color w:val="000100"/>
+        </w:rPr>
+      </w:pPr>
+      <w:r>
+        <w:rPr>
+          <w:rFonts w:ascii="Helvetica" w:hAnsi="Helvetica" w:cs="Helvetica"/>
+          <w:color w:val="000100"/>
+        </w:rPr>
+        <w:t>Why a Single Java Source File Can Not Have More Than One Public Class</w:t>
+      </w:r>
+    </w:p>
+    <w:p>
+      <w:pPr>
+        <w:shd w:val="clear" w:color="auto" w:fill="FFFFFF"/>
+        <w:spacing w:before="60" w:after="100" w:afterAutospacing="1" w:line="315" w:lineRule="atLeast"/>
+        <w:rPr>
+          <w:rFonts w:ascii="Verdana" w:hAnsi="Verdana"/>
+          <w:color w:val="000000"/>
+          <w:sz w:val="20"/>
+          <w:szCs w:val="20"/>
+        </w:rPr>
+      </w:pPr>
+    </w:p>
+    <w:p>
+      <w:pPr>
+        <w:shd w:val="clear" w:color="auto" w:fill="FFFFFF"/>
+        <w:spacing w:before="75" w:after="225" w:line="240" w:lineRule="auto"/>
+        <w:rPr>
+          <w:rFonts w:ascii="Cambria" w:eastAsia="Times New Roman" w:hAnsi="Cambria" w:cs="Times New Roman"/>
+          <w:color w:val="222635"/>
+          <w:sz w:val="29"/>
+          <w:szCs w:val="29"/>
+        </w:rPr>
+      </w:pPr>
+      <w:r>
+        <w:rPr>
+          <w:rFonts w:ascii="Cambria" w:eastAsia="Times New Roman" w:hAnsi="Cambria" w:cs="Times New Roman"/>
+          <w:color w:val="222635"/>
+          <w:sz w:val="29"/>
+          <w:szCs w:val="29"/>
+        </w:rPr>
+        <w:t>According to Java standards and common practices, we should declare every class in its own source file. And even if we declare multiple classes in a single source file (.java), still each class will have its own class file after compilation. But the fact is that we can declare more than one class in a single source file with these constraints,</w:t>
+      </w:r>
+    </w:p>
+    <w:p>
+      <w:pPr>
+        <w:numPr>
+          <w:ilvl w:val="0"/>
+          <w:numId w:val="16"/>
+        </w:numPr>
+        <w:shd w:val="clear" w:color="auto" w:fill="FFFFFF"/>
+        <w:spacing w:before="100" w:beforeAutospacing="1" w:after="100" w:afterAutospacing="1" w:line="240" w:lineRule="auto"/>
+        <w:rPr>
+          <w:rFonts w:ascii="Cambria" w:eastAsia="Times New Roman" w:hAnsi="Cambria" w:cs="Times New Roman"/>
+          <w:color w:val="222635"/>
+          <w:sz w:val="29"/>
+          <w:szCs w:val="29"/>
+        </w:rPr>
+      </w:pPr>
+      <w:r>
+        <w:rPr>
+          <w:rFonts w:ascii="Cambria" w:eastAsia="Times New Roman" w:hAnsi="Cambria" w:cs="Times New Roman"/>
+          <w:color w:val="222635"/>
+          <w:sz w:val="29"/>
+          <w:szCs w:val="29"/>
+        </w:rPr>
+        <w:t>Each source file should contain only one public class and the name of that public class should be similar to the name of the source file.</w:t>
+      </w:r>
+    </w:p>
+    <w:p>
+      <w:pPr>
+        <w:numPr>
+          <w:ilvl w:val="0"/>
+          <w:numId w:val="16"/>
+        </w:numPr>
+        <w:shd w:val="clear" w:color="auto" w:fill="FFFFFF"/>
+        <w:spacing w:before="100" w:beforeAutospacing="1" w:after="100" w:afterAutospacing="1" w:line="240" w:lineRule="auto"/>
+        <w:rPr>
+          <w:rFonts w:ascii="Cambria" w:eastAsia="Times New Roman" w:hAnsi="Cambria" w:cs="Times New Roman"/>
+          <w:color w:val="222635"/>
+          <w:sz w:val="29"/>
+          <w:szCs w:val="29"/>
+        </w:rPr>
+      </w:pPr>
+      <w:r>
+        <w:rPr>
+          <w:rFonts w:ascii="Cambria" w:eastAsia="Times New Roman" w:hAnsi="Cambria" w:cs="Times New Roman"/>
+          <w:color w:val="222635"/>
+          <w:sz w:val="29"/>
+          <w:szCs w:val="29"/>
+        </w:rPr>
+        <w:t xml:space="preserve">If you are declaring a main method in your source </w:t>
+      </w:r>
+      <w:proofErr w:type="gramStart"/>
+      <w:r>
+        <w:rPr>
+          <w:rFonts w:ascii="Cambria" w:eastAsia="Times New Roman" w:hAnsi="Cambria" w:cs="Times New Roman"/>
+          <w:color w:val="222635"/>
+          <w:sz w:val="29"/>
+          <w:szCs w:val="29"/>
+        </w:rPr>
+        <w:t>file</w:t>
+      </w:r>
+      <w:proofErr w:type="gramEnd"/>
+      <w:r>
+        <w:rPr>
+          <w:rFonts w:ascii="Cambria" w:eastAsia="Times New Roman" w:hAnsi="Cambria" w:cs="Times New Roman"/>
+          <w:color w:val="222635"/>
+          <w:sz w:val="29"/>
+          <w:szCs w:val="29"/>
+        </w:rPr>
+        <w:t xml:space="preserve"> then main should lie in that public class.</w:t>
+      </w:r>
+    </w:p>
+    <w:p>
+      <w:pPr>
+        <w:shd w:val="clear" w:color="auto" w:fill="FFFFFF"/>
+        <w:spacing w:before="100" w:beforeAutospacing="1" w:after="100" w:afterAutospacing="1" w:line="240" w:lineRule="auto"/>
+        <w:rPr>
+          <w:rFonts w:ascii="Cambria" w:eastAsia="Times New Roman" w:hAnsi="Cambria" w:cs="Times New Roman"/>
+          <w:color w:val="222635"/>
+          <w:sz w:val="29"/>
+          <w:szCs w:val="29"/>
+        </w:rPr>
+      </w:pPr>
+    </w:p>
+    <w:p>
+      <w:pPr>
+        <w:shd w:val="clear" w:color="auto" w:fill="FFFFFF"/>
+        <w:spacing w:before="100" w:beforeAutospacing="1" w:after="100" w:afterAutospacing="1" w:line="240" w:lineRule="auto"/>
+        <w:rPr>
+          <w:rFonts w:ascii="Cambria" w:eastAsia="Times New Roman" w:hAnsi="Cambria" w:cs="Times New Roman"/>
+          <w:color w:val="222635"/>
+          <w:sz w:val="29"/>
+          <w:szCs w:val="29"/>
+        </w:rPr>
+      </w:pPr>
+      <w:r>
+        <w:rPr>
+          <w:rFonts w:ascii="Cambria" w:hAnsi="Cambria"/>
+          <w:color w:val="222635"/>
+          <w:sz w:val="29"/>
+          <w:szCs w:val="29"/>
+          <w:shd w:val="clear" w:color="auto" w:fill="FFFFFF"/>
+        </w:rPr>
+        <w:t xml:space="preserve">If you are not following the first </w:t>
+      </w:r>
+      <w:proofErr w:type="gramStart"/>
+      <w:r>
+        <w:rPr>
+          <w:rFonts w:ascii="Cambria" w:hAnsi="Cambria"/>
+          <w:color w:val="222635"/>
+          <w:sz w:val="29"/>
+          <w:szCs w:val="29"/>
+          <w:shd w:val="clear" w:color="auto" w:fill="FFFFFF"/>
+        </w:rPr>
+        <w:t>constraint</w:t>
+      </w:r>
+      <w:proofErr w:type="gramEnd"/>
+      <w:r>
+        <w:rPr>
+          <w:rFonts w:ascii="Cambria" w:hAnsi="Cambria"/>
+          <w:color w:val="222635"/>
+          <w:sz w:val="29"/>
+          <w:szCs w:val="29"/>
+          <w:shd w:val="clear" w:color="auto" w:fill="FFFFFF"/>
+        </w:rPr>
+        <w:t xml:space="preserve"> then you will receive a compilation error saying “The public type A must be defined in its own file”. While if you are not following the second constraint you will receive an error “Error: Could not find or load main class User” after execution of the program, and if you try this in Eclipse, then you will not get the option to execute the program.</w:t>
+      </w:r>
+      <w:bookmarkStart w:id="0" w:name="_GoBack"/>
+      <w:bookmarkEnd w:id="0"/>
+    </w:p>
+    <w:p>
+      <w:pPr>
+        <w:shd w:val="clear" w:color="auto" w:fill="FFFFFF"/>
+        <w:spacing w:before="60" w:after="100" w:afterAutospacing="1" w:line="315" w:lineRule="atLeast"/>
+        <w:rPr>
+          <w:rFonts w:ascii="Verdana" w:hAnsi="Verdana"/>
+          <w:color w:val="000000"/>
+          <w:sz w:val="20"/>
+          <w:szCs w:val="20"/>
+        </w:rPr>
+      </w:pPr>
+    </w:p>
+    <w:p>
+      <w:pPr>
         <w:pStyle w:val="Heading3"/>
         <w:shd w:val="clear" w:color="auto" w:fill="FFFFFF"/>
         <w:spacing w:line="312" w:lineRule="atLeast"/>
@@ -2598,46 +2789,46 @@
           <w:sz w:val="38"/>
           <w:szCs w:val="38"/>
         </w:rPr>
+        <w:t>What happens at compile time?</w:t>
+      </w:r>
+    </w:p>
+    <w:p>
+      <w:pPr>
+        <w:pStyle w:val="NormalWeb"/>
+        <w:shd w:val="clear" w:color="auto" w:fill="FFFFFF"/>
+        <w:rPr>
+          <w:rFonts w:ascii="Verdana" w:hAnsi="Verdana"/>
+          <w:color w:val="000000"/>
+          <w:sz w:val="20"/>
+          <w:szCs w:val="20"/>
+        </w:rPr>
+      </w:pPr>
+      <w:r>
+        <w:rPr>
+          <w:rFonts w:ascii="Verdana" w:hAnsi="Verdana"/>
+          <w:color w:val="000000"/>
+          <w:sz w:val="20"/>
+          <w:szCs w:val="20"/>
+        </w:rPr>
+        <w:t>At compile time, java file is compiled by Java Compiler (It does not interact with OS) and converts the java code into bytecode.</w:t>
+      </w:r>
+    </w:p>
+    <w:p>
+      <w:pPr>
+        <w:shd w:val="clear" w:color="auto" w:fill="FFFFFF"/>
+        <w:spacing w:before="60" w:after="100" w:afterAutospacing="1" w:line="315" w:lineRule="atLeast"/>
+        <w:rPr>
+          <w:rFonts w:ascii="Verdana" w:hAnsi="Verdana"/>
+          <w:color w:val="000000"/>
+          <w:sz w:val="20"/>
+          <w:szCs w:val="20"/>
+        </w:rPr>
+      </w:pPr>
+      <w:r>
+        <w:rPr>
+          <w:noProof/>
+        </w:rPr>
         <w:lastRenderedPageBreak/>
-        <w:t>What happens at compile time?</w:t>
-      </w:r>
-    </w:p>
-    <w:p>
-      <w:pPr>
-        <w:pStyle w:val="NormalWeb"/>
-        <w:shd w:val="clear" w:color="auto" w:fill="FFFFFF"/>
-        <w:rPr>
-          <w:rFonts w:ascii="Verdana" w:hAnsi="Verdana"/>
-          <w:color w:val="000000"/>
-          <w:sz w:val="20"/>
-          <w:szCs w:val="20"/>
-        </w:rPr>
-      </w:pPr>
-      <w:r>
-        <w:rPr>
-          <w:rFonts w:ascii="Verdana" w:hAnsi="Verdana"/>
-          <w:color w:val="000000"/>
-          <w:sz w:val="20"/>
-          <w:szCs w:val="20"/>
-        </w:rPr>
-        <w:t>At compile time, java file is compiled by Java Compiler (It does not interact with OS) and converts the java code into bytecode.</w:t>
-      </w:r>
-    </w:p>
-    <w:p>
-      <w:pPr>
-        <w:shd w:val="clear" w:color="auto" w:fill="FFFFFF"/>
-        <w:spacing w:before="60" w:after="100" w:afterAutospacing="1" w:line="315" w:lineRule="atLeast"/>
-        <w:rPr>
-          <w:rFonts w:ascii="Verdana" w:hAnsi="Verdana"/>
-          <w:color w:val="000000"/>
-          <w:sz w:val="20"/>
-          <w:szCs w:val="20"/>
-        </w:rPr>
-      </w:pPr>
-      <w:r>
-        <w:rPr>
-          <w:noProof/>
-        </w:rPr>
         <w:drawing>
           <wp:inline distT="0" distB="0" distL="0" distR="0">
             <wp:extent cx="6153150" cy="1800225"/>
@@ -2856,7 +3047,6 @@
                 <w:sz w:val="20"/>
                 <w:szCs w:val="20"/>
               </w:rPr>
-              <w:lastRenderedPageBreak/>
               <w:t>Classloader</w:t>
             </w:r>
             <w:proofErr w:type="spellEnd"/>
@@ -2956,6 +3146,7 @@
                 <w:sz w:val="20"/>
                 <w:szCs w:val="20"/>
               </w:rPr>
+              <w:lastRenderedPageBreak/>
               <w:t>Interpreter: </w:t>
             </w:r>
             <w:r>
@@ -3540,18 +3731,6 @@
         </w:rPr>
         <w:t>We use access modifiers to define access control for classes, methods and variables.</w:t>
       </w:r>
-    </w:p>
-    <w:p>
-      <w:pPr>
-        <w:pStyle w:val="NormalWeb"/>
-        <w:shd w:val="clear" w:color="auto" w:fill="FFFFFF"/>
-        <w:rPr>
-          <w:rFonts w:ascii="Segoe UI" w:hAnsi="Segoe UI" w:cs="Segoe UI"/>
-          <w:color w:val="333333"/>
-          <w:sz w:val="23"/>
-          <w:szCs w:val="23"/>
-        </w:rPr>
-      </w:pPr>
     </w:p>
     <w:p>
       <w:pPr>
@@ -4874,7 +5053,6 @@
                 <w:sz w:val="20"/>
                 <w:szCs w:val="20"/>
               </w:rPr>
-              <w:lastRenderedPageBreak/>
               <w:t>Public</w:t>
             </w:r>
           </w:p>
@@ -5120,6 +5298,7 @@
           <w:sz w:val="20"/>
           <w:szCs w:val="20"/>
         </w:rPr>
+        <w:lastRenderedPageBreak/>
         <w:t>Simple example of private access modifier</w:t>
       </w:r>
     </w:p>
@@ -6798,7 +6977,6 @@
           <w:sz w:val="23"/>
           <w:szCs w:val="23"/>
         </w:rPr>
-        <w:lastRenderedPageBreak/>
         <w:t>Note: A class cannot be private or protected except nested class.</w:t>
       </w:r>
     </w:p>
@@ -6920,6 +7098,7 @@
           <w:sz w:val="20"/>
           <w:szCs w:val="20"/>
         </w:rPr>
+        <w:lastRenderedPageBreak/>
         <w:t xml:space="preserve">In this example, we have created two packages pack and </w:t>
       </w:r>
       <w:proofErr w:type="spellStart"/>
@@ -8000,7 +8179,6 @@
           <w:sz w:val="20"/>
           <w:szCs w:val="20"/>
         </w:rPr>
-        <w:lastRenderedPageBreak/>
         <w:t xml:space="preserve">It provides more accessibility than the default </w:t>
       </w:r>
       <w:proofErr w:type="spellStart"/>
@@ -8424,6 +8602,7 @@
           <w:szCs w:val="20"/>
           <w:bdr w:val="none" w:sz="0" w:space="0" w:color="auto" w:frame="1"/>
         </w:rPr>
+        <w:lastRenderedPageBreak/>
         <w:t>}  </w:t>
       </w:r>
     </w:p>
@@ -9717,7 +9896,6 @@
           <w:szCs w:val="20"/>
           <w:bdr w:val="none" w:sz="0" w:space="0" w:color="auto" w:frame="1"/>
         </w:rPr>
-        <w:lastRenderedPageBreak/>
         <w:t>  </w:t>
       </w:r>
     </w:p>
@@ -10174,6 +10352,7 @@
           <w:sz w:val="38"/>
           <w:szCs w:val="38"/>
         </w:rPr>
+        <w:lastRenderedPageBreak/>
         <w:t>Java Access Modifiers with Method Overriding</w:t>
       </w:r>
     </w:p>
@@ -11527,6 +11706,7 @@
           <w:sz w:val="26"/>
           <w:szCs w:val="26"/>
         </w:rPr>
+        <w:lastRenderedPageBreak/>
         <w:t>This method is useful, but it would be even more useful if you could tell it the range of numbers you want the random number to fall in. It would be nice to call the method like this to get a random number between 1 and 10:</w:t>
       </w:r>
     </w:p>
@@ -11876,7 +12056,6 @@
           <w:sz w:val="26"/>
           <w:szCs w:val="26"/>
         </w:rPr>
-        <w:lastRenderedPageBreak/>
         <w:t>Here’s a version of the </w:t>
       </w:r>
       <w:proofErr w:type="spellStart"/>
@@ -12145,6 +12324,7 @@
           <w:sz w:val="26"/>
           <w:szCs w:val="26"/>
         </w:rPr>
+        <w:lastRenderedPageBreak/>
         <w:t>Here the method uses two parameters, both of type </w:t>
       </w:r>
       <w:proofErr w:type="spellStart"/>
@@ -12852,7 +13032,6 @@
           <w:rFonts w:ascii="Consolas" w:hAnsi="Consolas"/>
           <w:color w:val="333333"/>
         </w:rPr>
-        <w:lastRenderedPageBreak/>
         <w:t xml:space="preserve"> }</w:t>
       </w:r>
     </w:p>
@@ -13020,7 +13199,17 @@
           <w:sz w:val="26"/>
           <w:szCs w:val="26"/>
         </w:rPr>
-        <w:t>. Meanwhile, back in the </w:t>
+        <w:t xml:space="preserve">. Meanwhile, back in </w:t>
+      </w:r>
+      <w:r>
+        <w:rPr>
+          <w:rFonts w:ascii="Arial" w:hAnsi="Arial" w:cs="Arial"/>
+          <w:color w:val="000000"/>
+          <w:sz w:val="26"/>
+          <w:szCs w:val="26"/>
+        </w:rPr>
+        <w:lastRenderedPageBreak/>
+        <w:t>the </w:t>
       </w:r>
       <w:r>
         <w:rPr>
@@ -13432,7 +13621,6 @@
           <w:color w:val="333333"/>
           <w:shd w:val="clear" w:color="auto" w:fill="FFFFFF"/>
         </w:rPr>
-        <w:lastRenderedPageBreak/>
         <w:t>By using getter and setter, the programmer can control how their important variables are accessed and updated, such as changing value of a variable within a specified range. Consider the following code of a setter method:</w:t>
       </w:r>
     </w:p>
@@ -13496,6 +13684,7 @@
           <w:sz w:val="54"/>
           <w:szCs w:val="54"/>
         </w:rPr>
+        <w:lastRenderedPageBreak/>
         <w:t>Getters &amp; Setters</w:t>
       </w:r>
     </w:p>
@@ -14269,8 +14458,6 @@
           <w:szCs w:val="32"/>
         </w:rPr>
       </w:pPr>
-      <w:bookmarkStart w:id="0" w:name="_GoBack"/>
-      <w:bookmarkEnd w:id="0"/>
     </w:p>
     <w:p>
       <w:pPr>
@@ -14372,9 +14559,7 @@
 
 <file path=word/header1.xml><?xml version="1.0" encoding="utf-8"?>
 <w:hdr xmlns:wpc="http://schemas.microsoft.com/office/word/2010/wordprocessingCanvas" xmlns:cx="http://schemas.microsoft.com/office/drawing/2014/chartex" xmlns:cx1="http://schemas.microsoft.com/office/drawing/2015/9/8/chartex" xmlns:mc="http://schemas.openxmlformats.org/markup-compatibility/2006" xmlns:o="urn:schemas-microsoft-com:office:office" xmlns:r="http://schemas.openxmlformats.org/officeDocument/2006/relationships" xmlns:m="http://schemas.openxmlformats.org/officeDocument/2006/math" xmlns:v="urn:schemas-microsoft-com:vml" xmlns:wp14="http://schemas.microsoft.com/office/word/2010/wordprocessingDrawing" xmlns:wp="http://schemas.openxmlformats.org/drawingml/2006/wordprocessingDrawing" xmlns:w10="urn:schemas-microsoft-com:office:word" xmlns:w="http://schemas.openxmlformats.org/wordprocessingml/2006/main" xmlns:w14="http://schemas.microsoft.com/office/word/2010/wordml" xmlns:w15="http://schemas.microsoft.com/office/word/2012/wordml" xmlns:w16se="http://schemas.microsoft.com/office/word/2015/wordml/symex" xmlns:wpg="http://schemas.microsoft.com/office/word/2010/wordprocessingGroup" xmlns:wpi="http://schemas.microsoft.com/office/word/2010/wordprocessingInk" xmlns:wne="http://schemas.microsoft.com/office/word/2006/wordml" xmlns:wps="http://schemas.microsoft.com/office/word/2010/wordprocessingShape" mc:Ignorable="w14 w15 w16se wp14">
-  <w:p>
-    <w:pPr/>
-  </w:p>
+  <w:p/>
 </w:hdr>
 </file>
 
@@ -14869,6 +15054,155 @@
     </w:lvl>
   </w:abstractNum>
   <w:abstractNum w:abstractNumId="4" w15:restartNumberingAfterBreak="0">
+    <w:nsid w:val="1505214A"/>
+    <w:multiLevelType w:val="multilevel"/>
+    <w:tmpl w:val="7A64AF78"/>
+    <w:lvl w:ilvl="0">
+      <w:start w:val="1"/>
+      <w:numFmt w:val="bullet"/>
+      <w:lvlText w:val=""/>
+      <w:lvlJc w:val="left"/>
+      <w:pPr>
+        <w:tabs>
+          <w:tab w:val="num" w:pos="720"/>
+        </w:tabs>
+        <w:ind w:left="720" w:hanging="360"/>
+      </w:pPr>
+      <w:rPr>
+        <w:rFonts w:ascii="Symbol" w:hAnsi="Symbol" w:hint="default"/>
+        <w:sz w:val="20"/>
+      </w:rPr>
+    </w:lvl>
+    <w:lvl w:ilvl="1" w:tentative="1">
+      <w:start w:val="1"/>
+      <w:numFmt w:val="bullet"/>
+      <w:lvlText w:val="o"/>
+      <w:lvlJc w:val="left"/>
+      <w:pPr>
+        <w:tabs>
+          <w:tab w:val="num" w:pos="1440"/>
+        </w:tabs>
+        <w:ind w:left="1440" w:hanging="360"/>
+      </w:pPr>
+      <w:rPr>
+        <w:rFonts w:ascii="Courier New" w:hAnsi="Courier New" w:hint="default"/>
+        <w:sz w:val="20"/>
+      </w:rPr>
+    </w:lvl>
+    <w:lvl w:ilvl="2" w:tentative="1">
+      <w:start w:val="1"/>
+      <w:numFmt w:val="bullet"/>
+      <w:lvlText w:val=""/>
+      <w:lvlJc w:val="left"/>
+      <w:pPr>
+        <w:tabs>
+          <w:tab w:val="num" w:pos="2160"/>
+        </w:tabs>
+        <w:ind w:left="2160" w:hanging="360"/>
+      </w:pPr>
+      <w:rPr>
+        <w:rFonts w:ascii="Wingdings" w:hAnsi="Wingdings" w:hint="default"/>
+        <w:sz w:val="20"/>
+      </w:rPr>
+    </w:lvl>
+    <w:lvl w:ilvl="3" w:tentative="1">
+      <w:start w:val="1"/>
+      <w:numFmt w:val="bullet"/>
+      <w:lvlText w:val=""/>
+      <w:lvlJc w:val="left"/>
+      <w:pPr>
+        <w:tabs>
+          <w:tab w:val="num" w:pos="2880"/>
+        </w:tabs>
+        <w:ind w:left="2880" w:hanging="360"/>
+      </w:pPr>
+      <w:rPr>
+        <w:rFonts w:ascii="Wingdings" w:hAnsi="Wingdings" w:hint="default"/>
+        <w:sz w:val="20"/>
+      </w:rPr>
+    </w:lvl>
+    <w:lvl w:ilvl="4" w:tentative="1">
+      <w:start w:val="1"/>
+      <w:numFmt w:val="bullet"/>
+      <w:lvlText w:val=""/>
+      <w:lvlJc w:val="left"/>
+      <w:pPr>
+        <w:tabs>
+          <w:tab w:val="num" w:pos="3600"/>
+        </w:tabs>
+        <w:ind w:left="3600" w:hanging="360"/>
+      </w:pPr>
+      <w:rPr>
+        <w:rFonts w:ascii="Wingdings" w:hAnsi="Wingdings" w:hint="default"/>
+        <w:sz w:val="20"/>
+      </w:rPr>
+    </w:lvl>
+    <w:lvl w:ilvl="5" w:tentative="1">
+      <w:start w:val="1"/>
+      <w:numFmt w:val="bullet"/>
+      <w:lvlText w:val=""/>
+      <w:lvlJc w:val="left"/>
+      <w:pPr>
+        <w:tabs>
+          <w:tab w:val="num" w:pos="4320"/>
+        </w:tabs>
+        <w:ind w:left="4320" w:hanging="360"/>
+      </w:pPr>
+      <w:rPr>
+        <w:rFonts w:ascii="Wingdings" w:hAnsi="Wingdings" w:hint="default"/>
+        <w:sz w:val="20"/>
+      </w:rPr>
+    </w:lvl>
+    <w:lvl w:ilvl="6" w:tentative="1">
+      <w:start w:val="1"/>
+      <w:numFmt w:val="bullet"/>
+      <w:lvlText w:val=""/>
+      <w:lvlJc w:val="left"/>
+      <w:pPr>
+        <w:tabs>
+          <w:tab w:val="num" w:pos="5040"/>
+        </w:tabs>
+        <w:ind w:left="5040" w:hanging="360"/>
+      </w:pPr>
+      <w:rPr>
+        <w:rFonts w:ascii="Wingdings" w:hAnsi="Wingdings" w:hint="default"/>
+        <w:sz w:val="20"/>
+      </w:rPr>
+    </w:lvl>
+    <w:lvl w:ilvl="7" w:tentative="1">
+      <w:start w:val="1"/>
+      <w:numFmt w:val="bullet"/>
+      <w:lvlText w:val=""/>
+      <w:lvlJc w:val="left"/>
+      <w:pPr>
+        <w:tabs>
+          <w:tab w:val="num" w:pos="5760"/>
+        </w:tabs>
+        <w:ind w:left="5760" w:hanging="360"/>
+      </w:pPr>
+      <w:rPr>
+        <w:rFonts w:ascii="Wingdings" w:hAnsi="Wingdings" w:hint="default"/>
+        <w:sz w:val="20"/>
+      </w:rPr>
+    </w:lvl>
+    <w:lvl w:ilvl="8" w:tentative="1">
+      <w:start w:val="1"/>
+      <w:numFmt w:val="bullet"/>
+      <w:lvlText w:val=""/>
+      <w:lvlJc w:val="left"/>
+      <w:pPr>
+        <w:tabs>
+          <w:tab w:val="num" w:pos="6480"/>
+        </w:tabs>
+        <w:ind w:left="6480" w:hanging="360"/>
+      </w:pPr>
+      <w:rPr>
+        <w:rFonts w:ascii="Wingdings" w:hAnsi="Wingdings" w:hint="default"/>
+        <w:sz w:val="20"/>
+      </w:rPr>
+    </w:lvl>
+  </w:abstractNum>
+  <w:abstractNum w:abstractNumId="5" w15:restartNumberingAfterBreak="0">
     <w:nsid w:val="2AD30C30"/>
     <w:multiLevelType w:val="multilevel"/>
     <w:tmpl w:val="96EC8BBE"/>
@@ -14981,7 +15315,7 @@
       </w:pPr>
     </w:lvl>
   </w:abstractNum>
-  <w:abstractNum w:abstractNumId="5" w15:restartNumberingAfterBreak="0">
+  <w:abstractNum w:abstractNumId="6" w15:restartNumberingAfterBreak="0">
     <w:nsid w:val="35454B3E"/>
     <w:multiLevelType w:val="multilevel"/>
     <w:tmpl w:val="AEB0289A"/>
@@ -15094,7 +15428,7 @@
       </w:pPr>
     </w:lvl>
   </w:abstractNum>
-  <w:abstractNum w:abstractNumId="6" w15:restartNumberingAfterBreak="0">
+  <w:abstractNum w:abstractNumId="7" w15:restartNumberingAfterBreak="0">
     <w:nsid w:val="38D92A1B"/>
     <w:multiLevelType w:val="multilevel"/>
     <w:tmpl w:val="FE1AF0D0"/>
@@ -15207,7 +15541,7 @@
       </w:pPr>
     </w:lvl>
   </w:abstractNum>
-  <w:abstractNum w:abstractNumId="7" w15:restartNumberingAfterBreak="0">
+  <w:abstractNum w:abstractNumId="8" w15:restartNumberingAfterBreak="0">
     <w:nsid w:val="38E61CD0"/>
     <w:multiLevelType w:val="multilevel"/>
     <w:tmpl w:val="FF806BA2"/>
@@ -15320,7 +15654,7 @@
       </w:pPr>
     </w:lvl>
   </w:abstractNum>
-  <w:abstractNum w:abstractNumId="8" w15:restartNumberingAfterBreak="0">
+  <w:abstractNum w:abstractNumId="9" w15:restartNumberingAfterBreak="0">
     <w:nsid w:val="56D744D1"/>
     <w:multiLevelType w:val="multilevel"/>
     <w:tmpl w:val="A260D538"/>
@@ -15433,7 +15767,7 @@
       </w:pPr>
     </w:lvl>
   </w:abstractNum>
-  <w:abstractNum w:abstractNumId="9" w15:restartNumberingAfterBreak="0">
+  <w:abstractNum w:abstractNumId="10" w15:restartNumberingAfterBreak="0">
     <w:nsid w:val="60137B75"/>
     <w:multiLevelType w:val="multilevel"/>
     <w:tmpl w:val="2DBE289E"/>
@@ -15546,7 +15880,7 @@
       </w:pPr>
     </w:lvl>
   </w:abstractNum>
-  <w:abstractNum w:abstractNumId="10" w15:restartNumberingAfterBreak="0">
+  <w:abstractNum w:abstractNumId="11" w15:restartNumberingAfterBreak="0">
     <w:nsid w:val="65B225D1"/>
     <w:multiLevelType w:val="multilevel"/>
     <w:tmpl w:val="E0EEAEF4"/>
@@ -15659,7 +15993,7 @@
       </w:pPr>
     </w:lvl>
   </w:abstractNum>
-  <w:abstractNum w:abstractNumId="11" w15:restartNumberingAfterBreak="0">
+  <w:abstractNum w:abstractNumId="12" w15:restartNumberingAfterBreak="0">
     <w:nsid w:val="66FB0763"/>
     <w:multiLevelType w:val="multilevel"/>
     <w:tmpl w:val="1B841EA8"/>
@@ -15772,7 +16106,7 @@
       </w:pPr>
     </w:lvl>
   </w:abstractNum>
-  <w:abstractNum w:abstractNumId="12" w15:restartNumberingAfterBreak="0">
+  <w:abstractNum w:abstractNumId="13" w15:restartNumberingAfterBreak="0">
     <w:nsid w:val="6D1917F7"/>
     <w:multiLevelType w:val="multilevel"/>
     <w:tmpl w:val="2A7C5764"/>
@@ -15885,7 +16219,7 @@
       </w:pPr>
     </w:lvl>
   </w:abstractNum>
-  <w:abstractNum w:abstractNumId="13" w15:restartNumberingAfterBreak="0">
+  <w:abstractNum w:abstractNumId="14" w15:restartNumberingAfterBreak="0">
     <w:nsid w:val="6D2039D9"/>
     <w:multiLevelType w:val="multilevel"/>
     <w:tmpl w:val="CF72DDE2"/>
@@ -15998,7 +16332,7 @@
       </w:pPr>
     </w:lvl>
   </w:abstractNum>
-  <w:abstractNum w:abstractNumId="14" w15:restartNumberingAfterBreak="0">
+  <w:abstractNum w:abstractNumId="15" w15:restartNumberingAfterBreak="0">
     <w:nsid w:val="6DC865A2"/>
     <w:multiLevelType w:val="multilevel"/>
     <w:tmpl w:val="A4EC70A4"/>
@@ -16112,16 +16446,16 @@
     </w:lvl>
   </w:abstractNum>
   <w:num w:numId="1">
-    <w:abstractNumId w:val="4"/>
+    <w:abstractNumId w:val="5"/>
   </w:num>
   <w:num w:numId="2">
-    <w:abstractNumId w:val="14"/>
+    <w:abstractNumId w:val="15"/>
   </w:num>
   <w:num w:numId="3">
-    <w:abstractNumId w:val="8"/>
+    <w:abstractNumId w:val="9"/>
   </w:num>
   <w:num w:numId="4">
-    <w:abstractNumId w:val="5"/>
+    <w:abstractNumId w:val="6"/>
   </w:num>
   <w:num w:numId="5">
     <w:abstractNumId w:val="1"/>
@@ -16130,31 +16464,34 @@
     <w:abstractNumId w:val="2"/>
   </w:num>
   <w:num w:numId="7">
+    <w:abstractNumId w:val="12"/>
+  </w:num>
+  <w:num w:numId="8">
+    <w:abstractNumId w:val="7"/>
+  </w:num>
+  <w:num w:numId="9">
+    <w:abstractNumId w:val="10"/>
+  </w:num>
+  <w:num w:numId="10">
+    <w:abstractNumId w:val="14"/>
+  </w:num>
+  <w:num w:numId="11">
+    <w:abstractNumId w:val="8"/>
+  </w:num>
+  <w:num w:numId="12">
     <w:abstractNumId w:val="11"/>
   </w:num>
-  <w:num w:numId="8">
-    <w:abstractNumId w:val="6"/>
-  </w:num>
-  <w:num w:numId="9">
-    <w:abstractNumId w:val="9"/>
-  </w:num>
-  <w:num w:numId="10">
+  <w:num w:numId="13">
     <w:abstractNumId w:val="13"/>
-  </w:num>
-  <w:num w:numId="11">
-    <w:abstractNumId w:val="7"/>
-  </w:num>
-  <w:num w:numId="12">
-    <w:abstractNumId w:val="10"/>
-  </w:num>
-  <w:num w:numId="13">
-    <w:abstractNumId w:val="12"/>
   </w:num>
   <w:num w:numId="14">
     <w:abstractNumId w:val="3"/>
   </w:num>
   <w:num w:numId="15">
     <w:abstractNumId w:val="0"/>
+  </w:num>
+  <w:num w:numId="16">
+    <w:abstractNumId w:val="4"/>
   </w:num>
 </w:numbering>
 </file>

</xml_diff>